<commit_message>
chiusura (si spera) iterazione 0 e riordinata generale
</commit_message>
<xml_diff>
--- a/iterazione0/requisiti.docx
+++ b/iterazione0/requisiti.docx
@@ -294,14 +294,7 @@
           <w:rFonts w:ascii="Times New Roman" w:hAnsi="Times New Roman" w:cs="Times New Roman"/>
           <w:lang w:val="it-IT"/>
         </w:rPr>
-        <w:t xml:space="preserve"> durante la creazione di un appuntamento, </w:t>
-      </w:r>
-      <w:r>
-        <w:rPr>
-          <w:rFonts w:ascii="Times New Roman" w:hAnsi="Times New Roman" w:cs="Times New Roman"/>
-          <w:lang w:val="it-IT"/>
-        </w:rPr>
-        <w:t>dovrà essere possibile specificare chi è il/la cliente interessato;</w:t>
+        <w:t xml:space="preserve"> durante la creazione di un appuntamento, dovrà essere possibile specificare chi è il/la cliente interessato;</w:t>
       </w:r>
     </w:p>
     <w:p>
@@ -321,14 +314,7 @@
           <w:rFonts w:ascii="Times New Roman" w:hAnsi="Times New Roman" w:cs="Times New Roman"/>
           <w:lang w:val="it-IT"/>
         </w:rPr>
-        <w:t xml:space="preserve"> </w:t>
-      </w:r>
-      <w:r>
-        <w:rPr>
-          <w:rFonts w:ascii="Times New Roman" w:hAnsi="Times New Roman" w:cs="Times New Roman"/>
-          <w:lang w:val="it-IT"/>
-        </w:rPr>
-        <w:t xml:space="preserve">durante la specifica del/della cliente interessato/a dall’appuntamento, dovrà essere possibile inserire dati su nuovi/e clienti a sistema [punto </w:t>
+        <w:t xml:space="preserve"> durante la specifica del/della cliente interessato/a dall’appuntamento, dovrà essere possibile inserire dati su nuovi/e clienti a sistema [punto </w:t>
       </w:r>
       <w:r>
         <w:rPr>
@@ -362,14 +348,7 @@
           <w:rFonts w:ascii="Times New Roman" w:hAnsi="Times New Roman" w:cs="Times New Roman"/>
           <w:lang w:val="it-IT"/>
         </w:rPr>
-        <w:t xml:space="preserve"> </w:t>
-      </w:r>
-      <w:r>
-        <w:rPr>
-          <w:rFonts w:ascii="Times New Roman" w:hAnsi="Times New Roman" w:cs="Times New Roman"/>
-          <w:lang w:val="it-IT"/>
-        </w:rPr>
-        <w:t>durante la creazione di un appuntamento, dovrà essere possibile specificare i servizi richiesti dal cliente e far decidere al software la durata dell’appuntamento;</w:t>
+        <w:t xml:space="preserve"> durante la creazione di un appuntamento, dovrà essere possibile specificare i servizi richiesti dal cliente e far decidere al software la durata dell’appuntamento;</w:t>
       </w:r>
     </w:p>
     <w:p>
@@ -409,14 +388,7 @@
           <w:rFonts w:ascii="Times New Roman" w:hAnsi="Times New Roman" w:cs="Times New Roman"/>
           <w:lang w:val="it-IT"/>
         </w:rPr>
-        <w:t xml:space="preserve"> </w:t>
-      </w:r>
-      <w:r>
-        <w:rPr>
-          <w:rFonts w:ascii="Times New Roman" w:hAnsi="Times New Roman" w:cs="Times New Roman"/>
-          <w:lang w:val="it-IT"/>
-        </w:rPr>
-        <w:t>tramite l</w:t>
+        <w:t xml:space="preserve"> tramite l</w:t>
       </w:r>
       <w:r>
         <w:rPr>
@@ -504,28 +476,7 @@
           <w:rFonts w:ascii="Times New Roman" w:hAnsi="Times New Roman" w:cs="Times New Roman"/>
           <w:lang w:val="it-IT"/>
         </w:rPr>
-        <w:t xml:space="preserve">tramite l’app </w:t>
-      </w:r>
-      <w:r>
-        <w:rPr>
-          <w:rFonts w:ascii="Times New Roman" w:hAnsi="Times New Roman" w:cs="Times New Roman"/>
-          <w:lang w:val="it-IT"/>
-        </w:rPr>
-        <w:t>dovrà essere possibile inserire</w:t>
-      </w:r>
-      <w:r>
-        <w:rPr>
-          <w:rFonts w:ascii="Times New Roman" w:hAnsi="Times New Roman" w:cs="Times New Roman"/>
-          <w:lang w:val="it-IT"/>
-        </w:rPr>
-        <w:t>/modificare/eliminare</w:t>
-      </w:r>
-      <w:r>
-        <w:rPr>
-          <w:rFonts w:ascii="Times New Roman" w:hAnsi="Times New Roman" w:cs="Times New Roman"/>
-          <w:lang w:val="it-IT"/>
-        </w:rPr>
-        <w:t xml:space="preserve"> dati sui/sulle clienti;</w:t>
+        <w:t>tramite l’app dovrà essere possibile inserire/modificare/eliminare dati sui/sulle clienti;</w:t>
       </w:r>
     </w:p>
     <w:p>
@@ -545,21 +496,7 @@
           <w:rFonts w:ascii="Times New Roman" w:hAnsi="Times New Roman" w:cs="Times New Roman"/>
           <w:lang w:val="it-IT"/>
         </w:rPr>
-        <w:t>tramite l’interfaccia dovrà essere possibile consultare</w:t>
-      </w:r>
-      <w:r>
-        <w:rPr>
-          <w:rFonts w:ascii="Times New Roman" w:hAnsi="Times New Roman" w:cs="Times New Roman"/>
-          <w:lang w:val="it-IT"/>
-        </w:rPr>
-        <w:t xml:space="preserve"> </w:t>
-      </w:r>
-      <w:r>
-        <w:rPr>
-          <w:rFonts w:ascii="Times New Roman" w:hAnsi="Times New Roman" w:cs="Times New Roman"/>
-          <w:lang w:val="it-IT"/>
-        </w:rPr>
-        <w:t>i dati registrati sui/sulle clienti;</w:t>
+        <w:t>tramite l’interfaccia dovrà essere possibile consultare i dati registrati sui/sulle clienti;</w:t>
       </w:r>
     </w:p>
     <w:p>
@@ -619,7 +556,35 @@
           <w:rFonts w:ascii="Times New Roman" w:hAnsi="Times New Roman" w:cs="Times New Roman"/>
           <w:lang w:val="it-IT"/>
         </w:rPr>
-        <w:t>tramite l’app dovrà essere possibile visionare i buoni sconto in circolazione;</w:t>
+        <w:t xml:space="preserve">un servizio esterno all’app dovrà occuparsi di </w:t>
+      </w:r>
+      <w:r>
+        <w:rPr>
+          <w:rFonts w:ascii="Times New Roman" w:hAnsi="Times New Roman" w:cs="Times New Roman"/>
+          <w:lang w:val="it-IT"/>
+        </w:rPr>
+        <w:t>eliminare</w:t>
+      </w:r>
+      <w:r>
+        <w:rPr>
+          <w:rFonts w:ascii="Times New Roman" w:hAnsi="Times New Roman" w:cs="Times New Roman"/>
+          <w:lang w:val="it-IT"/>
+        </w:rPr>
+        <w:t xml:space="preserve"> automaticamente buoni sconto </w:t>
+      </w:r>
+      <w:r>
+        <w:rPr>
+          <w:rFonts w:ascii="Times New Roman" w:hAnsi="Times New Roman" w:cs="Times New Roman"/>
+          <w:lang w:val="it-IT"/>
+        </w:rPr>
+        <w:t>quando la loro data di scadenza risulta superata</w:t>
+      </w:r>
+      <w:r>
+        <w:rPr>
+          <w:rFonts w:ascii="Times New Roman" w:hAnsi="Times New Roman" w:cs="Times New Roman"/>
+          <w:lang w:val="it-IT"/>
+        </w:rPr>
+        <w:t>;</w:t>
       </w:r>
     </w:p>
     <w:p>

</xml_diff>